<commit_message>
Added gitignore and created project
</commit_message>
<xml_diff>
--- a/Documentation/Project plan.docx
+++ b/Documentation/Project plan.docx
@@ -60,6 +60,7 @@
                 <w15:appearance w15:val="hidden"/>
                 <w:text/>
               </w:sdtPr>
+              <w:sdtEndPr/>
               <w:sdtContent>
                 <w:r>
                   <w:rPr>
@@ -231,6 +232,7 @@
               <w15:appearance w15:val="hidden"/>
               <w:text/>
             </w:sdtPr>
+            <w:sdtEndPr/>
             <w:sdtContent>
               <w:p>
                 <w:pPr>
@@ -1081,6 +1083,98 @@
         <w:pStyle w:val="Heading1"/>
       </w:pPr>
       <w:r>
+        <w:t>User STORIES</w:t>
+      </w:r>
+    </w:p>
+    <w:p>
+      <w:pPr>
+        <w:pStyle w:val="ListBullet"/>
+        <w:numPr>
+          <w:ilvl w:val="0"/>
+          <w:numId w:val="0"/>
+        </w:numPr>
+        <w:spacing w:after="0"/>
+      </w:pPr>
+      <w:r>
+        <w:t>As a student, I want to</w:t>
+      </w:r>
+      <w:r>
+        <w:t xml:space="preserve"> be able to</w:t>
+      </w:r>
+      <w:r>
+        <w:t>…</w:t>
+      </w:r>
+    </w:p>
+    <w:p>
+      <w:pPr>
+        <w:pStyle w:val="ListBullet"/>
+        <w:spacing w:after="0"/>
+      </w:pPr>
+      <w:r>
+        <w:t>Login easily</w:t>
+      </w:r>
+    </w:p>
+    <w:p>
+      <w:pPr>
+        <w:pStyle w:val="ListBullet"/>
+        <w:spacing w:after="0"/>
+      </w:pPr>
+      <w:r>
+        <w:t xml:space="preserve">See the house rules </w:t>
+      </w:r>
+    </w:p>
+    <w:p>
+      <w:pPr>
+        <w:pStyle w:val="ListBullet"/>
+        <w:spacing w:after="0"/>
+      </w:pPr>
+      <w:r>
+        <w:t>See a cleaning schedule that everyone will respect</w:t>
+      </w:r>
+    </w:p>
+    <w:p>
+      <w:pPr>
+        <w:pStyle w:val="ListBullet"/>
+        <w:spacing w:after="0"/>
+      </w:pPr>
+      <w:r>
+        <w:t>Contact the other housemates or the supervisor if anything happens and I need help</w:t>
+      </w:r>
+    </w:p>
+    <w:p>
+      <w:pPr>
+        <w:pStyle w:val="ListBullet"/>
+        <w:spacing w:after="0"/>
+      </w:pPr>
+      <w:r>
+        <w:t xml:space="preserve">Report any disrespectful </w:t>
+      </w:r>
+      <w:proofErr w:type="spellStart"/>
+      <w:r>
+        <w:t>behaviours</w:t>
+      </w:r>
+      <w:proofErr w:type="spellEnd"/>
+      <w:r>
+        <w:t xml:space="preserve"> or </w:t>
+      </w:r>
+      <w:bookmarkStart w:id="1" w:name="_GoBack"/>
+      <w:bookmarkEnd w:id="1"/>
+    </w:p>
+    <w:p>
+      <w:pPr>
+        <w:pStyle w:val="ListBullet"/>
+        <w:numPr>
+          <w:ilvl w:val="0"/>
+          <w:numId w:val="0"/>
+        </w:numPr>
+        <w:spacing w:after="0"/>
+      </w:pPr>
+    </w:p>
+    <w:p>
+      <w:pPr>
+        <w:pStyle w:val="Heading1"/>
+      </w:pPr>
+      <w:r>
         <w:t>Deliverables</w:t>
       </w:r>
       <w:r>
@@ -1156,7 +1250,52 @@
         <w:spacing w:after="0"/>
       </w:pPr>
       <w:r>
-        <w:t>Windows form application (login form, student’s form, manager’s form)</w:t>
+        <w:t xml:space="preserve">Windows form application </w:t>
+      </w:r>
+    </w:p>
+    <w:p>
+      <w:pPr>
+        <w:pStyle w:val="ListBullet"/>
+        <w:numPr>
+          <w:ilvl w:val="0"/>
+          <w:numId w:val="11"/>
+        </w:numPr>
+        <w:spacing w:after="0"/>
+      </w:pPr>
+      <w:r>
+        <w:t>L</w:t>
+      </w:r>
+      <w:r>
+        <w:t>ogin</w:t>
+      </w:r>
+      <w:r>
+        <w:t>/Register form</w:t>
+      </w:r>
+    </w:p>
+    <w:p>
+      <w:pPr>
+        <w:pStyle w:val="ListBullet"/>
+        <w:numPr>
+          <w:ilvl w:val="0"/>
+          <w:numId w:val="11"/>
+        </w:numPr>
+        <w:spacing w:after="0"/>
+      </w:pPr>
+      <w:r>
+        <w:t>Student’s form (Rule page, Contact Info, Cleaning schedule, Supplies, Agreements, Report)</w:t>
+      </w:r>
+    </w:p>
+    <w:p>
+      <w:pPr>
+        <w:pStyle w:val="ListBullet"/>
+        <w:numPr>
+          <w:ilvl w:val="0"/>
+          <w:numId w:val="11"/>
+        </w:numPr>
+        <w:spacing w:after="0"/>
+      </w:pPr>
+      <w:r>
+        <w:t>Supervisor’s form</w:t>
       </w:r>
     </w:p>
     <w:p>
@@ -1195,7 +1334,11 @@
         <w:spacing w:after="0"/>
       </w:pPr>
       <w:r>
+        <w:lastRenderedPageBreak/>
         <w:t>Different security levels</w:t>
+      </w:r>
+      <w:r>
+        <w:t xml:space="preserve"> (student/supervisor)</w:t>
       </w:r>
     </w:p>
     <w:p>
@@ -1223,10 +1366,7 @@
         <w:spacing w:after="0"/>
       </w:pPr>
       <w:r>
-        <w:t>Images and icons</w:t>
-      </w:r>
-      <w:r>
-        <w:t xml:space="preserve"> for buttons</w:t>
+        <w:t>Own logo</w:t>
       </w:r>
     </w:p>
     <w:p>
@@ -1239,7 +1379,13 @@
         <w:spacing w:after="0"/>
       </w:pPr>
       <w:r>
-        <w:t>Own logo</w:t>
+        <w:t>Gant</w:t>
+      </w:r>
+      <w:r>
+        <w:t>t</w:t>
+      </w:r>
+      <w:r>
+        <w:t xml:space="preserve"> chart</w:t>
       </w:r>
     </w:p>
     <w:p>
@@ -1252,7 +1398,7 @@
         <w:spacing w:after="0"/>
       </w:pPr>
       <w:r>
-        <w:t>Gant chart</w:t>
+        <w:t>Contact information</w:t>
       </w:r>
     </w:p>
     <w:p>
@@ -1265,7 +1411,22 @@
         <w:spacing w:after="0"/>
       </w:pPr>
       <w:r>
-        <w:t>Contact information</w:t>
+        <w:t>Styling</w:t>
+      </w:r>
+    </w:p>
+    <w:p>
+      <w:pPr>
+        <w:pStyle w:val="ListBullet"/>
+        <w:spacing w:after="0"/>
+        <w:rPr>
+          <w:b/>
+        </w:rPr>
+      </w:pPr>
+      <w:r>
+        <w:rPr>
+          <w:b/>
+        </w:rPr>
+        <w:t>Could have:</w:t>
       </w:r>
     </w:p>
     <w:p>
@@ -1278,22 +1439,7 @@
         <w:spacing w:after="0"/>
       </w:pPr>
       <w:r>
-        <w:t>Styling</w:t>
-      </w:r>
-    </w:p>
-    <w:p>
-      <w:pPr>
-        <w:pStyle w:val="ListBullet"/>
-        <w:spacing w:after="0"/>
-        <w:rPr>
-          <w:b/>
-        </w:rPr>
-      </w:pPr>
-      <w:r>
-        <w:rPr>
-          <w:b/>
-        </w:rPr>
-        <w:t>Could have:</w:t>
+        <w:t>Sound signals</w:t>
       </w:r>
     </w:p>
     <w:p>
@@ -1306,7 +1452,7 @@
         <w:spacing w:after="0"/>
       </w:pPr>
       <w:r>
-        <w:t>Sound signals</w:t>
+        <w:t>Manual page</w:t>
       </w:r>
     </w:p>
     <w:p>
@@ -1319,7 +1465,7 @@
         <w:spacing w:after="0"/>
       </w:pPr>
       <w:r>
-        <w:t>Manual page</w:t>
+        <w:t>Notification bell</w:t>
       </w:r>
     </w:p>
     <w:p>
@@ -1332,7 +1478,7 @@
         <w:spacing w:after="0"/>
       </w:pPr>
       <w:r>
-        <w:t>Notification bell</w:t>
+        <w:t>Images and icons for buttons</w:t>
       </w:r>
     </w:p>
     <w:p>
@@ -1372,36 +1518,6 @@
         </w:numPr>
         <w:spacing w:after="0"/>
         <w:ind w:left="340" w:hanging="340"/>
-      </w:pPr>
-    </w:p>
-    <w:p>
-      <w:pPr>
-        <w:pStyle w:val="ListBullet"/>
-        <w:numPr>
-          <w:ilvl w:val="0"/>
-          <w:numId w:val="0"/>
-        </w:numPr>
-        <w:spacing w:after="0"/>
-      </w:pPr>
-    </w:p>
-    <w:p>
-      <w:pPr>
-        <w:pStyle w:val="ListBullet"/>
-        <w:numPr>
-          <w:ilvl w:val="0"/>
-          <w:numId w:val="0"/>
-        </w:numPr>
-        <w:spacing w:after="0"/>
-      </w:pPr>
-    </w:p>
-    <w:p>
-      <w:pPr>
-        <w:pStyle w:val="ListBullet"/>
-        <w:numPr>
-          <w:ilvl w:val="0"/>
-          <w:numId w:val="0"/>
-        </w:numPr>
-        <w:spacing w:after="0"/>
       </w:pPr>
     </w:p>
     <w:p>
@@ -2171,7 +2287,17 @@
                 <w:sz w:val="22"/>
                 <w:szCs w:val="22"/>
               </w:rPr>
-              <w:t>, they will do the bare minimum. A team member with no motivation is content to let the others take the bulk of the work and becomes easily distracted by non-work activities, such as talking on the phone or surfing the internet.</w:t>
+              <w:t xml:space="preserve">, they will do the bare minimum. A team member with no motivation is content to let the others take the bulk of the work and becomes easily distracted by non-work </w:t>
+            </w:r>
+            <w:r>
+              <w:rPr>
+                <w:rFonts w:ascii="Arial (Body)" w:eastAsia="Times New Roman" w:hAnsi="Arial (Body)" w:cs="Calibri"/>
+                <w:color w:val="000000"/>
+                <w:sz w:val="22"/>
+                <w:szCs w:val="22"/>
+              </w:rPr>
+              <w:lastRenderedPageBreak/>
+              <w:t>activities, such as talking on the phone or surfing the internet.</w:t>
             </w:r>
           </w:p>
         </w:tc>
@@ -2200,6 +2326,7 @@
                 <w:sz w:val="22"/>
                 <w:szCs w:val="22"/>
               </w:rPr>
+              <w:lastRenderedPageBreak/>
               <w:t xml:space="preserve">Meeting each other in real life and discussing problems is the best way to keep the members motivated. </w:t>
             </w:r>
             <w:proofErr w:type="gramStart"/>
@@ -2220,7 +2347,17 @@
                 <w:sz w:val="22"/>
                 <w:szCs w:val="22"/>
               </w:rPr>
-              <w:t>, when someone does something extra, with a big impact for the project, they should be recognized for it. This gives the feeling of usefulness, which will make the person strive for more and work harder.</w:t>
+              <w:t xml:space="preserve">, when someone does something extra, with a big impact for the project, they should be recognized for it. This gives </w:t>
+            </w:r>
+            <w:r>
+              <w:rPr>
+                <w:rFonts w:ascii="Arial (Body)" w:eastAsia="Times New Roman" w:hAnsi="Arial (Body)" w:cs="Calibri"/>
+                <w:color w:val="000000"/>
+                <w:sz w:val="22"/>
+                <w:szCs w:val="22"/>
+              </w:rPr>
+              <w:lastRenderedPageBreak/>
+              <w:t>the feeling of usefulness, which will make the person strive for more and work harder.</w:t>
             </w:r>
           </w:p>
         </w:tc>
@@ -2259,6 +2396,7 @@
                 <w:sz w:val="22"/>
                 <w:szCs w:val="22"/>
               </w:rPr>
+              <w:lastRenderedPageBreak/>
               <w:t>Executive support disregarding project meetings</w:t>
             </w:r>
           </w:p>
@@ -2470,7 +2608,6 @@
                 <w:sz w:val="22"/>
                 <w:szCs w:val="22"/>
               </w:rPr>
-              <w:lastRenderedPageBreak/>
               <w:t>Much space for interpretation</w:t>
             </w:r>
           </w:p>
@@ -2628,136 +2765,95 @@
     </w:p>
     <w:p>
       <w:pPr>
+        <w:pStyle w:val="Heading1"/>
+      </w:pPr>
+      <w:r>
+        <w:t>Communication methods</w:t>
+      </w:r>
+    </w:p>
+    <w:p>
+      <w:pPr>
+        <w:pStyle w:val="ListBullet"/>
+      </w:pPr>
+      <w:r>
+        <w:rPr>
+          <w:b/>
+        </w:rPr>
+        <w:t>Trello</w:t>
+      </w:r>
+      <w:r>
+        <w:t xml:space="preserve"> - We assign tasks for each member in Trello and we decide how long it takes to complete said tasks. We expect that each member will do their work in the designated timeframe and we expect professionalism and hard-work in order to finish</w:t>
+      </w:r>
+      <w:r>
+        <w:t xml:space="preserve"> the best version of our project on time.</w:t>
+      </w:r>
+      <w:r>
+        <w:t xml:space="preserve"> </w:t>
+      </w:r>
+    </w:p>
+    <w:p>
+      <w:pPr>
+        <w:pStyle w:val="ListBullet"/>
+      </w:pPr>
+      <w:r>
+        <w:rPr>
+          <w:b/>
+        </w:rPr>
+        <w:t>What’s app</w:t>
+      </w:r>
+      <w:r>
+        <w:t xml:space="preserve"> – We send here our work and we ask for feedback. We send any answers and ideas we have. We announce when we are late or if anything unplanned happens so that we know how to adapt to each situation.</w:t>
+      </w:r>
+    </w:p>
+    <w:p>
+      <w:pPr>
+        <w:pStyle w:val="ListBullet"/>
+      </w:pPr>
+      <w:r>
+        <w:rPr>
+          <w:b/>
+        </w:rPr>
+        <w:t>GitLab</w:t>
+      </w:r>
+      <w:r>
+        <w:t xml:space="preserve"> – It’s the workspace we’ll use in order to send the work to different devices and work on the same code. This way, we can efficiently add new functions to the same program and see which part was done by which member. It will help us coordinate and figure out what parts are missing and improve the final product.</w:t>
+      </w:r>
+    </w:p>
+    <w:p>
+      <w:pPr>
+        <w:pStyle w:val="ListBullet"/>
+      </w:pPr>
+      <w:r>
+        <w:rPr>
+          <w:b/>
+        </w:rPr>
+        <w:lastRenderedPageBreak/>
+        <w:t>Discord</w:t>
+      </w:r>
+      <w:r>
+        <w:t xml:space="preserve"> – When we want to implement things together and properly discuss about the project, we use discord, because as </w:t>
+      </w:r>
+      <w:proofErr w:type="gramStart"/>
+      <w:r>
+        <w:t>it’s</w:t>
+      </w:r>
+      <w:proofErr w:type="gramEnd"/>
+      <w:r>
+        <w:t xml:space="preserve"> the easiest way to share your screen, send materials and ask for feedback.</w:t>
+      </w:r>
+    </w:p>
+    <w:p>
+      <w:pPr>
         <w:pStyle w:val="ListBullet"/>
         <w:numPr>
           <w:ilvl w:val="0"/>
           <w:numId w:val="0"/>
         </w:numPr>
         <w:spacing w:after="0"/>
-      </w:pPr>
-    </w:p>
-    <w:p>
-      <w:pPr>
-        <w:pStyle w:val="Heading1"/>
-      </w:pPr>
-      <w:r>
-        <w:t>Communication methods</w:t>
-      </w:r>
-    </w:p>
-    <w:p>
-      <w:pPr>
-        <w:pStyle w:val="ListBullet"/>
-      </w:pPr>
-      <w:r>
         <w:rPr>
           <w:b/>
         </w:rPr>
-        <w:t>Trello</w:t>
-      </w:r>
-      <w:r>
-        <w:t xml:space="preserve"> - We assign tasks for each member in Trello and we decide how long it takes to complete said tasks. We expect that each member will do their work in the designated timeframe and we expect professionalism and hard-work in order to finish</w:t>
-      </w:r>
-      <w:r>
-        <w:t xml:space="preserve"> the best version of our project on time.</w:t>
-      </w:r>
-      <w:r>
-        <w:t xml:space="preserve"> </w:t>
-      </w:r>
-    </w:p>
-    <w:p>
-      <w:pPr>
-        <w:pStyle w:val="ListBullet"/>
-      </w:pPr>
-      <w:r>
-        <w:rPr>
-          <w:b/>
-        </w:rPr>
-        <w:t>What’s app</w:t>
-      </w:r>
-      <w:r>
-        <w:t xml:space="preserve"> – We send here our work and we ask for feedback. We send any answers and ideas we have. We announce when we are late or if anything unplanned happens so that we know how to adapt to each situation.</w:t>
-      </w:r>
-      <w:bookmarkStart w:id="1" w:name="_GoBack"/>
-      <w:bookmarkEnd w:id="1"/>
-    </w:p>
-    <w:p>
-      <w:pPr>
-        <w:pStyle w:val="ListBullet"/>
-      </w:pPr>
-      <w:r>
-        <w:rPr>
-          <w:b/>
-        </w:rPr>
-        <w:t>GitLab</w:t>
-      </w:r>
-      <w:r>
-        <w:t xml:space="preserve"> – It’s the workspace we’ll use in order to send the work to different devices and work on the same code. This way, we can efficiently add new functions to the same program and see which part was done by which member. It will help us coordinate and figure out what parts are missing and improve the final product.</w:t>
-      </w:r>
-    </w:p>
-    <w:p>
-      <w:pPr>
-        <w:pStyle w:val="ListBullet"/>
-      </w:pPr>
-      <w:r>
-        <w:rPr>
-          <w:b/>
-        </w:rPr>
-        <w:t>Discord</w:t>
-      </w:r>
-      <w:r>
-        <w:t xml:space="preserve"> – When we want to implement things together and properly discuss about the project, we use discord, because as it’s the easiest way to share your screen, send materials and ask for feedback.</w:t>
-      </w:r>
-    </w:p>
-    <w:p>
-      <w:pPr>
-        <w:pStyle w:val="ListBullet"/>
-        <w:numPr>
-          <w:ilvl w:val="0"/>
-          <w:numId w:val="0"/>
-        </w:numPr>
-        <w:spacing w:after="0"/>
-      </w:pPr>
-    </w:p>
-    <w:p>
-      <w:pPr>
-        <w:pStyle w:val="ListBullet"/>
-        <w:numPr>
-          <w:ilvl w:val="0"/>
-          <w:numId w:val="0"/>
-        </w:numPr>
-        <w:spacing w:after="0"/>
-      </w:pPr>
-    </w:p>
-    <w:p>
-      <w:pPr>
-        <w:pStyle w:val="ListBullet"/>
-        <w:numPr>
-          <w:ilvl w:val="0"/>
-          <w:numId w:val="0"/>
-        </w:numPr>
-        <w:spacing w:after="0"/>
-        <w:rPr>
-          <w:b/>
-        </w:rPr>
-      </w:pPr>
-      <w:r>
-        <w:rPr>
-          <w:b/>
-        </w:rPr>
-        <w:t>ADD Gant</w:t>
-      </w:r>
-      <w:r>
-        <w:rPr>
-          <w:b/>
-        </w:rPr>
-        <w:t>t</w:t>
-      </w:r>
-      <w:r>
-        <w:rPr>
-          <w:b/>
-        </w:rPr>
-        <w:t xml:space="preserve"> chart and User stories</w:t>
-      </w:r>
+      </w:pPr>
     </w:p>
     <w:sectPr>
       <w:headerReference w:type="default" r:id="rId11"/>
@@ -2830,7 +2926,7 @@
       <w:rPr>
         <w:noProof/>
       </w:rPr>
-      <w:t>4</w:t>
+      <w:t>6</w:t>
     </w:r>
     <w:r>
       <w:fldChar w:fldCharType="end"/>
@@ -2922,6 +3018,7 @@
         <w15:appearance w15:val="hidden"/>
         <w:text/>
       </w:sdtPr>
+      <w:sdtEndPr/>
       <w:sdtContent>
         <w:r>
           <w:t>Student House BV</w:t>
@@ -2945,6 +3042,7 @@
         <w15:appearance w15:val="hidden"/>
         <w:text/>
       </w:sdtPr>
+      <w:sdtEndPr/>
       <w:sdtContent>
         <w:r>
           <w:t>Project Plan</w:t>
@@ -2972,7 +3070,7 @@
               <wp:docPr id="1" name="Text Box 2">
                 <a:extLst xmlns:a="http://schemas.openxmlformats.org/drawingml/2006/main">
                   <a:ext uri="{C183D7F6-B498-43B3-948B-1728B52AA6E4}">
-                    <adec:decorative xmlns:adec="http://schemas.microsoft.com/office/drawing/2017/decorative" xmlns:w16sdtdh="http://schemas.microsoft.com/office/word/2020/wordml/sdtdatahash" xmlns:w16="http://schemas.microsoft.com/office/word/2018/wordml" xmlns:w16cid="http://schemas.microsoft.com/office/word/2016/wordml/cid" xmlns:w16cex="http://schemas.microsoft.com/office/word/2018/wordml/cex" xmlns:w="http://schemas.openxmlformats.org/wordprocessingml/2006/main" xmlns:w10="urn:schemas-microsoft-com:office:word" xmlns:v="urn:schemas-microsoft-com:vml" xmlns:oel="http://schemas.microsoft.com/office/2019/extlst" xmlns:o="urn:schemas-microsoft-com:office:office" xmlns:am3d="http://schemas.microsoft.com/office/drawing/2017/model3d" xmlns:aink="http://schemas.microsoft.com/office/drawing/2016/ink" xmlns:cx8="http://schemas.microsoft.com/office/drawing/2016/5/14/chartex" xmlns:cx7="http://schemas.microsoft.com/office/drawing/2016/5/13/chartex" xmlns:cx6="http://schemas.microsoft.com/office/drawing/2016/5/12/chartex" xmlns:cx5="http://schemas.microsoft.com/office/drawing/2016/5/11/chartex" xmlns:cx4="http://schemas.microsoft.com/office/drawing/2016/5/10/chartex" xmlns:cx3="http://schemas.microsoft.com/office/drawing/2016/5/9/chartex" xmlns:cx2="http://schemas.microsoft.com/office/drawing/2015/10/21/chartex" xmlns="" val="1"/>
+                    <adec:decorative xmlns="" xmlns:cx2="http://schemas.microsoft.com/office/drawing/2015/10/21/chartex" xmlns:cx3="http://schemas.microsoft.com/office/drawing/2016/5/9/chartex" xmlns:cx4="http://schemas.microsoft.com/office/drawing/2016/5/10/chartex" xmlns:cx5="http://schemas.microsoft.com/office/drawing/2016/5/11/chartex" xmlns:cx6="http://schemas.microsoft.com/office/drawing/2016/5/12/chartex" xmlns:cx7="http://schemas.microsoft.com/office/drawing/2016/5/13/chartex" xmlns:cx8="http://schemas.microsoft.com/office/drawing/2016/5/14/chartex" xmlns:aink="http://schemas.microsoft.com/office/drawing/2016/ink" xmlns:am3d="http://schemas.microsoft.com/office/drawing/2017/model3d" xmlns:o="urn:schemas-microsoft-com:office:office" xmlns:oel="http://schemas.microsoft.com/office/2019/extlst" xmlns:v="urn:schemas-microsoft-com:vml" xmlns:w10="urn:schemas-microsoft-com:office:word" xmlns:w="http://schemas.openxmlformats.org/wordprocessingml/2006/main" xmlns:w16cex="http://schemas.microsoft.com/office/word/2018/wordml/cex" xmlns:w16cid="http://schemas.microsoft.com/office/word/2016/wordml/cid" xmlns:w16="http://schemas.microsoft.com/office/word/2018/wordml" xmlns:w16sdtdh="http://schemas.microsoft.com/office/word/2020/wordml/sdtdatahash" xmlns:adec="http://schemas.microsoft.com/office/drawing/2017/decorative" val="1"/>
                   </a:ext>
                 </a:extLst>
               </wp:docPr>
@@ -3025,13 +3123,13 @@
             </wp:anchor>
           </w:drawing>
         </mc:Choice>
-        <mc:Fallback xmlns:w16sdtdh="http://schemas.microsoft.com/office/word/2020/wordml/sdtdatahash" xmlns:w16="http://schemas.microsoft.com/office/word/2018/wordml" xmlns:w16cid="http://schemas.microsoft.com/office/word/2016/wordml/cid" xmlns:w16cex="http://schemas.microsoft.com/office/word/2018/wordml/cex" xmlns:oel="http://schemas.microsoft.com/office/2019/extlst" xmlns:am3d="http://schemas.microsoft.com/office/drawing/2017/model3d" xmlns:aink="http://schemas.microsoft.com/office/drawing/2016/ink" xmlns:cx8="http://schemas.microsoft.com/office/drawing/2016/5/14/chartex" xmlns:cx7="http://schemas.microsoft.com/office/drawing/2016/5/13/chartex" xmlns:cx6="http://schemas.microsoft.com/office/drawing/2016/5/12/chartex" xmlns:cx5="http://schemas.microsoft.com/office/drawing/2016/5/11/chartex" xmlns:cx4="http://schemas.microsoft.com/office/drawing/2016/5/10/chartex" xmlns:cx3="http://schemas.microsoft.com/office/drawing/2016/5/9/chartex" xmlns:cx2="http://schemas.microsoft.com/office/drawing/2015/10/21/chartex">
+        <mc:Fallback>
           <w:pict>
             <v:shapetype w14:anchorId="2E0A7080" id="_x0000_t202" coordsize="21600,21600" o:spt="202" path="m,l,21600r21600,l21600,xe">
               <v:stroke joinstyle="miter"/>
               <v:path gradientshapeok="t" o:connecttype="rect"/>
             </v:shapetype>
-            <v:shape id="Text Box 2" o:spid="_x0000_s1026" type="#_x0000_t202" alt="&quot;&quot;" style="position:absolute;margin-left:0;margin-top:0;width:11in;height:90pt;z-index:-251620352;visibility:visible;mso-wrap-style:square;mso-width-percent:0;mso-height-percent:0;mso-wrap-distance-left:9pt;mso-wrap-distance-top:3.6pt;mso-wrap-distance-right:9pt;mso-wrap-distance-bottom:3.6pt;mso-position-horizontal:center;mso-position-horizontal-relative:page;mso-position-vertical:top;mso-position-vertical-relative:page;mso-width-percent:0;mso-height-percent:0;mso-width-relative:margin;mso-height-relative:margin;v-text-anchor:middle" o:gfxdata="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" fillcolor="#f0cda1 [3204]" stroked="f">
+            <v:shape id="Text Box 2" o:spid="_x0000_s1026" type="#_x0000_t202" style="position:absolute;margin-left:0;margin-top:0;width:11in;height:90pt;z-index:-251620352;visibility:visible;mso-wrap-style:square;mso-width-percent:0;mso-height-percent:0;mso-wrap-distance-left:9pt;mso-wrap-distance-top:3.6pt;mso-wrap-distance-right:9pt;mso-wrap-distance-bottom:3.6pt;mso-position-horizontal:center;mso-position-horizontal-relative:page;mso-position-vertical:top;mso-position-vertical-relative:page;mso-width-percent:0;mso-height-percent:0;mso-width-relative:margin;mso-height-relative:margin;v-text-anchor:middle" o:gfxdata="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" fillcolor="#f0cda1 [3204]" stroked="f">
               <v:fill opacity="32896f"/>
               <v:textbox inset="20mm,8mm">
                 <w:txbxContent>
@@ -3235,7 +3333,7 @@
   <w:abstractNum w:abstractNumId="1" w15:restartNumberingAfterBreak="0">
     <w:nsid w:val="FFFFFF89"/>
     <w:multiLevelType w:val="singleLevel"/>
-    <w:tmpl w:val="E1040A50"/>
+    <w:tmpl w:val="D1ECD34C"/>
     <w:lvl w:ilvl="0">
       <w:start w:val="1"/>
       <w:numFmt w:val="bullet"/>
@@ -3857,6 +3955,119 @@
     </w:lvl>
   </w:abstractNum>
   <w:abstractNum w:abstractNumId="8" w15:restartNumberingAfterBreak="0">
+    <w:nsid w:val="730C567F"/>
+    <w:multiLevelType w:val="hybridMultilevel"/>
+    <w:tmpl w:val="027224FA"/>
+    <w:lvl w:ilvl="0" w:tplc="04090005">
+      <w:start w:val="1"/>
+      <w:numFmt w:val="bullet"/>
+      <w:lvlText w:val=""/>
+      <w:lvlJc w:val="left"/>
+      <w:pPr>
+        <w:ind w:left="1420" w:hanging="360"/>
+      </w:pPr>
+      <w:rPr>
+        <w:rFonts w:ascii="Wingdings" w:hAnsi="Wingdings" w:hint="default"/>
+      </w:rPr>
+    </w:lvl>
+    <w:lvl w:ilvl="1" w:tplc="04090003" w:tentative="1">
+      <w:start w:val="1"/>
+      <w:numFmt w:val="bullet"/>
+      <w:lvlText w:val="o"/>
+      <w:lvlJc w:val="left"/>
+      <w:pPr>
+        <w:ind w:left="2140" w:hanging="360"/>
+      </w:pPr>
+      <w:rPr>
+        <w:rFonts w:ascii="Courier New" w:hAnsi="Courier New" w:cs="Courier New" w:hint="default"/>
+      </w:rPr>
+    </w:lvl>
+    <w:lvl w:ilvl="2" w:tplc="04090005" w:tentative="1">
+      <w:start w:val="1"/>
+      <w:numFmt w:val="bullet"/>
+      <w:lvlText w:val=""/>
+      <w:lvlJc w:val="left"/>
+      <w:pPr>
+        <w:ind w:left="2860" w:hanging="360"/>
+      </w:pPr>
+      <w:rPr>
+        <w:rFonts w:ascii="Wingdings" w:hAnsi="Wingdings" w:hint="default"/>
+      </w:rPr>
+    </w:lvl>
+    <w:lvl w:ilvl="3" w:tplc="04090001" w:tentative="1">
+      <w:start w:val="1"/>
+      <w:numFmt w:val="bullet"/>
+      <w:lvlText w:val=""/>
+      <w:lvlJc w:val="left"/>
+      <w:pPr>
+        <w:ind w:left="3580" w:hanging="360"/>
+      </w:pPr>
+      <w:rPr>
+        <w:rFonts w:ascii="Symbol" w:hAnsi="Symbol" w:hint="default"/>
+      </w:rPr>
+    </w:lvl>
+    <w:lvl w:ilvl="4" w:tplc="04090003" w:tentative="1">
+      <w:start w:val="1"/>
+      <w:numFmt w:val="bullet"/>
+      <w:lvlText w:val="o"/>
+      <w:lvlJc w:val="left"/>
+      <w:pPr>
+        <w:ind w:left="4300" w:hanging="360"/>
+      </w:pPr>
+      <w:rPr>
+        <w:rFonts w:ascii="Courier New" w:hAnsi="Courier New" w:cs="Courier New" w:hint="default"/>
+      </w:rPr>
+    </w:lvl>
+    <w:lvl w:ilvl="5" w:tplc="04090005" w:tentative="1">
+      <w:start w:val="1"/>
+      <w:numFmt w:val="bullet"/>
+      <w:lvlText w:val=""/>
+      <w:lvlJc w:val="left"/>
+      <w:pPr>
+        <w:ind w:left="5020" w:hanging="360"/>
+      </w:pPr>
+      <w:rPr>
+        <w:rFonts w:ascii="Wingdings" w:hAnsi="Wingdings" w:hint="default"/>
+      </w:rPr>
+    </w:lvl>
+    <w:lvl w:ilvl="6" w:tplc="04090001" w:tentative="1">
+      <w:start w:val="1"/>
+      <w:numFmt w:val="bullet"/>
+      <w:lvlText w:val=""/>
+      <w:lvlJc w:val="left"/>
+      <w:pPr>
+        <w:ind w:left="5740" w:hanging="360"/>
+      </w:pPr>
+      <w:rPr>
+        <w:rFonts w:ascii="Symbol" w:hAnsi="Symbol" w:hint="default"/>
+      </w:rPr>
+    </w:lvl>
+    <w:lvl w:ilvl="7" w:tplc="04090003" w:tentative="1">
+      <w:start w:val="1"/>
+      <w:numFmt w:val="bullet"/>
+      <w:lvlText w:val="o"/>
+      <w:lvlJc w:val="left"/>
+      <w:pPr>
+        <w:ind w:left="6460" w:hanging="360"/>
+      </w:pPr>
+      <w:rPr>
+        <w:rFonts w:ascii="Courier New" w:hAnsi="Courier New" w:cs="Courier New" w:hint="default"/>
+      </w:rPr>
+    </w:lvl>
+    <w:lvl w:ilvl="8" w:tplc="04090005" w:tentative="1">
+      <w:start w:val="1"/>
+      <w:numFmt w:val="bullet"/>
+      <w:lvlText w:val=""/>
+      <w:lvlJc w:val="left"/>
+      <w:pPr>
+        <w:ind w:left="7180" w:hanging="360"/>
+      </w:pPr>
+      <w:rPr>
+        <w:rFonts w:ascii="Wingdings" w:hAnsi="Wingdings" w:hint="default"/>
+      </w:rPr>
+    </w:lvl>
+  </w:abstractNum>
+  <w:abstractNum w:abstractNumId="9" w15:restartNumberingAfterBreak="0">
     <w:nsid w:val="75173899"/>
     <w:multiLevelType w:val="hybridMultilevel"/>
     <w:tmpl w:val="72AA6A3C"/>
@@ -3969,7 +4180,7 @@
       </w:rPr>
     </w:lvl>
   </w:abstractNum>
-  <w:abstractNum w:abstractNumId="9" w15:restartNumberingAfterBreak="0">
+  <w:abstractNum w:abstractNumId="10" w15:restartNumberingAfterBreak="0">
     <w:nsid w:val="78E35F33"/>
     <w:multiLevelType w:val="hybridMultilevel"/>
     <w:tmpl w:val="7D3AAA76"/>
@@ -4104,13 +4315,16 @@
     <w:abstractNumId w:val="0"/>
   </w:num>
   <w:num w:numId="8">
-    <w:abstractNumId w:val="9"/>
+    <w:abstractNumId w:val="10"/>
   </w:num>
   <w:num w:numId="9">
-    <w:abstractNumId w:val="8"/>
+    <w:abstractNumId w:val="9"/>
   </w:num>
   <w:num w:numId="10">
     <w:abstractNumId w:val="1"/>
+  </w:num>
+  <w:num w:numId="11">
+    <w:abstractNumId w:val="8"/>
   </w:num>
   <w:numIdMacAtCleanup w:val="9"/>
 </w:numbering>
@@ -6008,6 +6222,7 @@
     <w:rsid w:val="00176CC3"/>
     <w:rsid w:val="001A06E4"/>
     <w:rsid w:val="00577A70"/>
+    <w:rsid w:val="0093095F"/>
     <w:rsid w:val="009A0326"/>
     <w:rsid w:val="00A468C5"/>
     <w:rsid w:val="00A46C9E"/>
@@ -6699,23 +6914,6 @@
 </file>
 
 <file path=customXml/item1.xml><?xml version="1.0" encoding="utf-8"?>
-<?mso-contentType ?>
-<FormTemplates xmlns="http://schemas.microsoft.com/sharepoint/v3/contenttype/forms">
-  <Display>DocumentLibraryForm</Display>
-  <Edit>DocumentLibraryForm</Edit>
-  <New>DocumentLibraryForm</New>
-</FormTemplates>
-</file>
-
-<file path=customXml/item2.xml><?xml version="1.0" encoding="utf-8"?>
-<p:properties xmlns:p="http://schemas.microsoft.com/office/2006/metadata/properties" xmlns:xsi="http://www.w3.org/2001/XMLSchema-instance" xmlns:pc="http://schemas.microsoft.com/office/infopath/2007/PartnerControls">
-  <documentManagement>
-    <MediaServiceKeyPoints xmlns="71af3243-3dd4-4a8d-8c0d-dd76da1f02a5" xsi:nil="true"/>
-  </documentManagement>
-</p:properties>
-</file>
-
-<file path=customXml/item3.xml><?xml version="1.0" encoding="utf-8"?>
 <ct:contentTypeSchema xmlns:ct="http://schemas.microsoft.com/office/2006/metadata/contentType" xmlns:ma="http://schemas.microsoft.com/office/2006/metadata/properties/metaAttributes" ct:_="" ma:_="" ma:contentTypeName="Document" ma:contentTypeID="0x01010079F111ED35F8CC479449609E8A0923A6" ma:contentTypeVersion="11" ma:contentTypeDescription="Create a new document." ma:contentTypeScope="" ma:versionID="9677210f24a1be23c92c90fd886aa0aa">
   <xsd:schema xmlns:xsd="http://www.w3.org/2001/XMLSchema" xmlns:xs="http://www.w3.org/2001/XMLSchema" xmlns:p="http://schemas.microsoft.com/office/2006/metadata/properties" xmlns:ns2="71af3243-3dd4-4a8d-8c0d-dd76da1f02a5" xmlns:ns3="16c05727-aa75-4e4a-9b5f-8a80a1165891" targetNamespace="http://schemas.microsoft.com/office/2006/metadata/properties" ma:root="true" ma:fieldsID="60e05723c5c1908df1a1a4ebf11d344e" ns2:_="" ns3:_="">
     <xsd:import namespace="71af3243-3dd4-4a8d-8c0d-dd76da1f02a5"/>
@@ -6926,29 +7124,28 @@
 </ct:contentTypeSchema>
 </file>
 
+<file path=customXml/item2.xml><?xml version="1.0" encoding="utf-8"?>
+<p:properties xmlns:p="http://schemas.microsoft.com/office/2006/metadata/properties" xmlns:xsi="http://www.w3.org/2001/XMLSchema-instance" xmlns:pc="http://schemas.microsoft.com/office/infopath/2007/PartnerControls">
+  <documentManagement>
+    <MediaServiceKeyPoints xmlns="71af3243-3dd4-4a8d-8c0d-dd76da1f02a5" xsi:nil="true"/>
+  </documentManagement>
+</p:properties>
+</file>
+
+<file path=customXml/item3.xml><?xml version="1.0" encoding="utf-8"?>
+<?mso-contentType ?>
+<FormTemplates xmlns="http://schemas.microsoft.com/sharepoint/v3/contenttype/forms">
+  <Display>DocumentLibraryForm</Display>
+  <Edit>DocumentLibraryForm</Edit>
+  <New>DocumentLibraryForm</New>
+</FormTemplates>
+</file>
+
 <file path=customXml/item4.xml><?xml version="1.0" encoding="utf-8"?>
 <b:Sources xmlns:b="http://schemas.openxmlformats.org/officeDocument/2006/bibliography" xmlns="http://schemas.openxmlformats.org/officeDocument/2006/bibliography" SelectedStyle="\APASixthEditionOfficeOnline.xsl" StyleName="APA" Version="6"/>
 </file>
 
 <file path=customXml/itemProps1.xml><?xml version="1.0" encoding="utf-8"?>
-<ds:datastoreItem xmlns:ds="http://schemas.openxmlformats.org/officeDocument/2006/customXml" ds:itemID="{80543BF8-D561-4553-B76A-95AA02A274ED}">
-  <ds:schemaRefs>
-    <ds:schemaRef ds:uri="http://schemas.microsoft.com/sharepoint/v3/contenttype/forms"/>
-  </ds:schemaRefs>
-</ds:datastoreItem>
-</file>
-
-<file path=customXml/itemProps2.xml><?xml version="1.0" encoding="utf-8"?>
-<ds:datastoreItem xmlns:ds="http://schemas.openxmlformats.org/officeDocument/2006/customXml" ds:itemID="{9BC05FCB-AF85-478F-9500-21308C89FBAD}">
-  <ds:schemaRefs>
-    <ds:schemaRef ds:uri="http://schemas.microsoft.com/office/2006/metadata/properties"/>
-    <ds:schemaRef ds:uri="http://schemas.microsoft.com/office/infopath/2007/PartnerControls"/>
-    <ds:schemaRef ds:uri="71af3243-3dd4-4a8d-8c0d-dd76da1f02a5"/>
-  </ds:schemaRefs>
-</ds:datastoreItem>
-</file>
-
-<file path=customXml/itemProps3.xml><?xml version="1.0" encoding="utf-8"?>
 <ds:datastoreItem xmlns:ds="http://schemas.openxmlformats.org/officeDocument/2006/customXml" ds:itemID="{84E339F2-D1ED-4FBE-8C44-D373B8224734}">
   <ds:schemaRefs>
     <ds:schemaRef ds:uri="http://schemas.microsoft.com/office/2006/metadata/contentType"/>
@@ -6967,8 +7164,26 @@
 </ds:datastoreItem>
 </file>
 
+<file path=customXml/itemProps2.xml><?xml version="1.0" encoding="utf-8"?>
+<ds:datastoreItem xmlns:ds="http://schemas.openxmlformats.org/officeDocument/2006/customXml" ds:itemID="{9BC05FCB-AF85-478F-9500-21308C89FBAD}">
+  <ds:schemaRefs>
+    <ds:schemaRef ds:uri="http://schemas.microsoft.com/office/2006/metadata/properties"/>
+    <ds:schemaRef ds:uri="http://schemas.microsoft.com/office/infopath/2007/PartnerControls"/>
+    <ds:schemaRef ds:uri="71af3243-3dd4-4a8d-8c0d-dd76da1f02a5"/>
+  </ds:schemaRefs>
+</ds:datastoreItem>
+</file>
+
+<file path=customXml/itemProps3.xml><?xml version="1.0" encoding="utf-8"?>
+<ds:datastoreItem xmlns:ds="http://schemas.openxmlformats.org/officeDocument/2006/customXml" ds:itemID="{80543BF8-D561-4553-B76A-95AA02A274ED}">
+  <ds:schemaRefs>
+    <ds:schemaRef ds:uri="http://schemas.microsoft.com/sharepoint/v3/contenttype/forms"/>
+  </ds:schemaRefs>
+</ds:datastoreItem>
+</file>
+
 <file path=customXml/itemProps4.xml><?xml version="1.0" encoding="utf-8"?>
-<ds:datastoreItem xmlns:ds="http://schemas.openxmlformats.org/officeDocument/2006/customXml" ds:itemID="{B57CFC5B-1070-4B6D-A7B1-493A13381454}">
+<ds:datastoreItem xmlns:ds="http://schemas.openxmlformats.org/officeDocument/2006/customXml" ds:itemID="{EE371B9D-7B7F-4E1E-A49E-DC3728A39050}">
   <ds:schemaRefs>
     <ds:schemaRef ds:uri="http://schemas.openxmlformats.org/officeDocument/2006/bibliography"/>
   </ds:schemaRefs>

</xml_diff>

<commit_message>
Improved the project plan
</commit_message>
<xml_diff>
--- a/Documentation/Project plan.docx
+++ b/Documentation/Project plan.docx
@@ -368,11 +368,9 @@
         <w:pStyle w:val="ListBullet"/>
         <w:spacing w:after="0"/>
       </w:pPr>
-      <w:proofErr w:type="spellStart"/>
       <w:r>
         <w:t>Ciuperc</w:t>
       </w:r>
-      <w:proofErr w:type="spellEnd"/>
       <w:r>
         <w:rPr>
           <w:lang w:val="ro-RO"/>
@@ -388,19 +386,9 @@
         <w:pStyle w:val="ListBullet"/>
         <w:spacing w:after="0"/>
       </w:pPr>
-      <w:proofErr w:type="spellStart"/>
-      <w:r>
-        <w:t>Draganova</w:t>
-      </w:r>
-      <w:proofErr w:type="spellEnd"/>
-      <w:r>
-        <w:t xml:space="preserve"> </w:t>
-      </w:r>
-      <w:proofErr w:type="spellStart"/>
-      <w:r>
-        <w:t>Denitsa</w:t>
-      </w:r>
-      <w:proofErr w:type="spellEnd"/>
+      <w:r>
+        <w:t>Draganova Denitsa</w:t>
+      </w:r>
       <w:r>
         <w:t xml:space="preserve"> – </w:t>
       </w:r>
@@ -416,19 +404,9 @@
         <w:pStyle w:val="ListBullet"/>
         <w:spacing w:after="0"/>
       </w:pPr>
-      <w:proofErr w:type="spellStart"/>
-      <w:r>
-        <w:t>Garkov</w:t>
-      </w:r>
-      <w:proofErr w:type="spellEnd"/>
-      <w:r>
-        <w:t xml:space="preserve"> </w:t>
-      </w:r>
-      <w:proofErr w:type="spellStart"/>
-      <w:r>
-        <w:t>Aleksandar</w:t>
-      </w:r>
-      <w:proofErr w:type="spellEnd"/>
+      <w:r>
+        <w:t>Garkov Aleksandar</w:t>
+      </w:r>
       <w:r>
         <w:t>– Developer</w:t>
       </w:r>
@@ -438,13 +416,8 @@
         <w:pStyle w:val="ListBullet"/>
         <w:spacing w:after="0"/>
       </w:pPr>
-      <w:proofErr w:type="spellStart"/>
-      <w:r>
-        <w:t>Garboutchev</w:t>
-      </w:r>
-      <w:proofErr w:type="spellEnd"/>
-      <w:r>
-        <w:t xml:space="preserve"> Antonio</w:t>
+      <w:r>
+        <w:t>Garboutchev Antonio</w:t>
       </w:r>
       <w:r>
         <w:t xml:space="preserve"> – Developer</w:t>
@@ -1083,98 +1056,6 @@
         <w:pStyle w:val="Heading1"/>
       </w:pPr>
       <w:r>
-        <w:t>User STORIES</w:t>
-      </w:r>
-    </w:p>
-    <w:p>
-      <w:pPr>
-        <w:pStyle w:val="ListBullet"/>
-        <w:numPr>
-          <w:ilvl w:val="0"/>
-          <w:numId w:val="0"/>
-        </w:numPr>
-        <w:spacing w:after="0"/>
-      </w:pPr>
-      <w:r>
-        <w:t>As a student, I want to</w:t>
-      </w:r>
-      <w:r>
-        <w:t xml:space="preserve"> be able to</w:t>
-      </w:r>
-      <w:r>
-        <w:t>…</w:t>
-      </w:r>
-    </w:p>
-    <w:p>
-      <w:pPr>
-        <w:pStyle w:val="ListBullet"/>
-        <w:spacing w:after="0"/>
-      </w:pPr>
-      <w:r>
-        <w:t>Login easily</w:t>
-      </w:r>
-    </w:p>
-    <w:p>
-      <w:pPr>
-        <w:pStyle w:val="ListBullet"/>
-        <w:spacing w:after="0"/>
-      </w:pPr>
-      <w:r>
-        <w:t xml:space="preserve">See the house rules </w:t>
-      </w:r>
-    </w:p>
-    <w:p>
-      <w:pPr>
-        <w:pStyle w:val="ListBullet"/>
-        <w:spacing w:after="0"/>
-      </w:pPr>
-      <w:r>
-        <w:t>See a cleaning schedule that everyone will respect</w:t>
-      </w:r>
-    </w:p>
-    <w:p>
-      <w:pPr>
-        <w:pStyle w:val="ListBullet"/>
-        <w:spacing w:after="0"/>
-      </w:pPr>
-      <w:r>
-        <w:t>Contact the other housemates or the supervisor if anything happens and I need help</w:t>
-      </w:r>
-    </w:p>
-    <w:p>
-      <w:pPr>
-        <w:pStyle w:val="ListBullet"/>
-        <w:spacing w:after="0"/>
-      </w:pPr>
-      <w:r>
-        <w:t xml:space="preserve">Report any disrespectful </w:t>
-      </w:r>
-      <w:proofErr w:type="spellStart"/>
-      <w:r>
-        <w:t>behaviours</w:t>
-      </w:r>
-      <w:proofErr w:type="spellEnd"/>
-      <w:r>
-        <w:t xml:space="preserve"> or </w:t>
-      </w:r>
-      <w:bookmarkStart w:id="1" w:name="_GoBack"/>
-      <w:bookmarkEnd w:id="1"/>
-    </w:p>
-    <w:p>
-      <w:pPr>
-        <w:pStyle w:val="ListBullet"/>
-        <w:numPr>
-          <w:ilvl w:val="0"/>
-          <w:numId w:val="0"/>
-        </w:numPr>
-        <w:spacing w:after="0"/>
-      </w:pPr>
-    </w:p>
-    <w:p>
-      <w:pPr>
-        <w:pStyle w:val="Heading1"/>
-      </w:pPr>
-      <w:r>
         <w:t>Deliverables</w:t>
       </w:r>
       <w:r>
@@ -1218,11 +1099,9 @@
         </w:numPr>
         <w:spacing w:after="0"/>
       </w:pPr>
-      <w:proofErr w:type="spellStart"/>
       <w:r>
         <w:t>Figma</w:t>
       </w:r>
-      <w:proofErr w:type="spellEnd"/>
       <w:r>
         <w:t xml:space="preserve"> prototype</w:t>
       </w:r>
@@ -1250,52 +1129,7 @@
         <w:spacing w:after="0"/>
       </w:pPr>
       <w:r>
-        <w:t xml:space="preserve">Windows form application </w:t>
-      </w:r>
-    </w:p>
-    <w:p>
-      <w:pPr>
-        <w:pStyle w:val="ListBullet"/>
-        <w:numPr>
-          <w:ilvl w:val="0"/>
-          <w:numId w:val="11"/>
-        </w:numPr>
-        <w:spacing w:after="0"/>
-      </w:pPr>
-      <w:r>
-        <w:t>L</w:t>
-      </w:r>
-      <w:r>
-        <w:t>ogin</w:t>
-      </w:r>
-      <w:r>
-        <w:t>/Register form</w:t>
-      </w:r>
-    </w:p>
-    <w:p>
-      <w:pPr>
-        <w:pStyle w:val="ListBullet"/>
-        <w:numPr>
-          <w:ilvl w:val="0"/>
-          <w:numId w:val="11"/>
-        </w:numPr>
-        <w:spacing w:after="0"/>
-      </w:pPr>
-      <w:r>
-        <w:t>Student’s form (Rule page, Contact Info, Cleaning schedule, Supplies, Agreements, Report)</w:t>
-      </w:r>
-    </w:p>
-    <w:p>
-      <w:pPr>
-        <w:pStyle w:val="ListBullet"/>
-        <w:numPr>
-          <w:ilvl w:val="0"/>
-          <w:numId w:val="11"/>
-        </w:numPr>
-        <w:spacing w:after="0"/>
-      </w:pPr>
-      <w:r>
-        <w:t>Supervisor’s form</w:t>
+        <w:t>Windows form application (login form, student’s form, manager’s form)</w:t>
       </w:r>
     </w:p>
     <w:p>
@@ -1334,11 +1168,7 @@
         <w:spacing w:after="0"/>
       </w:pPr>
       <w:r>
-        <w:lastRenderedPageBreak/>
         <w:t>Different security levels</w:t>
-      </w:r>
-      <w:r>
-        <w:t xml:space="preserve"> (student/supervisor)</w:t>
       </w:r>
     </w:p>
     <w:p>
@@ -1366,6 +1196,22 @@
         <w:spacing w:after="0"/>
       </w:pPr>
       <w:r>
+        <w:t>Images and icons</w:t>
+      </w:r>
+      <w:r>
+        <w:t xml:space="preserve"> for buttons</w:t>
+      </w:r>
+    </w:p>
+    <w:p>
+      <w:pPr>
+        <w:pStyle w:val="ListBullet"/>
+        <w:numPr>
+          <w:ilvl w:val="0"/>
+          <w:numId w:val="8"/>
+        </w:numPr>
+        <w:spacing w:after="0"/>
+      </w:pPr>
+      <w:r>
         <w:t>Own logo</w:t>
       </w:r>
     </w:p>
@@ -1379,13 +1225,7 @@
         <w:spacing w:after="0"/>
       </w:pPr>
       <w:r>
-        <w:t>Gant</w:t>
-      </w:r>
-      <w:r>
-        <w:t>t</w:t>
-      </w:r>
-      <w:r>
-        <w:t xml:space="preserve"> chart</w:t>
+        <w:t>Gant chart</w:t>
       </w:r>
     </w:p>
     <w:p>
@@ -1471,19 +1311,6 @@
     <w:p>
       <w:pPr>
         <w:pStyle w:val="ListBullet"/>
-        <w:numPr>
-          <w:ilvl w:val="0"/>
-          <w:numId w:val="8"/>
-        </w:numPr>
-        <w:spacing w:after="0"/>
-      </w:pPr>
-      <w:r>
-        <w:t>Images and icons for buttons</w:t>
-      </w:r>
-    </w:p>
-    <w:p>
-      <w:pPr>
-        <w:pStyle w:val="ListBullet"/>
         <w:spacing w:after="0"/>
         <w:rPr>
           <w:b/>
@@ -1518,6 +1345,36 @@
         </w:numPr>
         <w:spacing w:after="0"/>
         <w:ind w:left="340" w:hanging="340"/>
+      </w:pPr>
+    </w:p>
+    <w:p>
+      <w:pPr>
+        <w:pStyle w:val="ListBullet"/>
+        <w:numPr>
+          <w:ilvl w:val="0"/>
+          <w:numId w:val="0"/>
+        </w:numPr>
+        <w:spacing w:after="0"/>
+      </w:pPr>
+    </w:p>
+    <w:p>
+      <w:pPr>
+        <w:pStyle w:val="ListBullet"/>
+        <w:numPr>
+          <w:ilvl w:val="0"/>
+          <w:numId w:val="0"/>
+        </w:numPr>
+        <w:spacing w:after="0"/>
+      </w:pPr>
+    </w:p>
+    <w:p>
+      <w:pPr>
+        <w:pStyle w:val="ListBullet"/>
+        <w:numPr>
+          <w:ilvl w:val="0"/>
+          <w:numId w:val="0"/>
+        </w:numPr>
+        <w:spacing w:after="0"/>
       </w:pPr>
     </w:p>
     <w:p>
@@ -1882,27 +1739,7 @@
                 <w:sz w:val="22"/>
                 <w:szCs w:val="22"/>
               </w:rPr>
-              <w:t xml:space="preserve">Not knowing </w:t>
-            </w:r>
-            <w:proofErr w:type="gramStart"/>
-            <w:r>
-              <w:rPr>
-                <w:rFonts w:ascii="Arial (Body)" w:eastAsia="Times New Roman" w:hAnsi="Arial (Body)" w:cs="Calibri"/>
-                <w:color w:val="000000"/>
-                <w:sz w:val="22"/>
-                <w:szCs w:val="22"/>
-              </w:rPr>
-              <w:t>ourselves or each other</w:t>
-            </w:r>
-            <w:proofErr w:type="gramEnd"/>
-            <w:r>
-              <w:rPr>
-                <w:rFonts w:ascii="Arial (Body)" w:eastAsia="Times New Roman" w:hAnsi="Arial (Body)" w:cs="Calibri"/>
-                <w:color w:val="000000"/>
-                <w:sz w:val="22"/>
-                <w:szCs w:val="22"/>
-              </w:rPr>
-              <w:t xml:space="preserve"> is the main reason for this problem. If we are sincere, exchange ideas and ask for help, it becomes easy to overcome.</w:t>
+              <w:t>Not knowing ourselves or each other is the main reason for this problem. If we are sincere, exchange ideas and ask for help, it becomes easy to overcome.</w:t>
             </w:r>
           </w:p>
         </w:tc>
@@ -2027,9 +1864,8 @@
                 <w:sz w:val="22"/>
                 <w:szCs w:val="22"/>
               </w:rPr>
-              <w:t xml:space="preserve">Good communication is </w:t>
+              <w:t>Good communication is absolutely crucial for gr</w:t>
             </w:r>
-            <w:proofErr w:type="gramStart"/>
             <w:r>
               <w:rPr>
                 <w:rFonts w:ascii="Arial (Body)" w:eastAsia="Times New Roman" w:hAnsi="Arial (Body)" w:cs="Calibri"/>
@@ -2037,9 +1873,8 @@
                 <w:sz w:val="22"/>
                 <w:szCs w:val="22"/>
               </w:rPr>
-              <w:t>absolutely crucial</w:t>
+              <w:t>ou</w:t>
             </w:r>
-            <w:proofErr w:type="gramEnd"/>
             <w:r>
               <w:rPr>
                 <w:rFonts w:ascii="Arial (Body)" w:eastAsia="Times New Roman" w:hAnsi="Arial (Body)" w:cs="Calibri"/>
@@ -2047,45 +1882,7 @@
                 <w:sz w:val="22"/>
                 <w:szCs w:val="22"/>
               </w:rPr>
-              <w:t xml:space="preserve"> for gr</w:t>
-            </w:r>
-            <w:r>
-              <w:rPr>
-                <w:rFonts w:ascii="Arial (Body)" w:eastAsia="Times New Roman" w:hAnsi="Arial (Body)" w:cs="Calibri"/>
-                <w:color w:val="000000"/>
-                <w:sz w:val="22"/>
-                <w:szCs w:val="22"/>
-              </w:rPr>
-              <w:t>ou</w:t>
-            </w:r>
-            <w:r>
-              <w:rPr>
-                <w:rFonts w:ascii="Arial (Body)" w:eastAsia="Times New Roman" w:hAnsi="Arial (Body)" w:cs="Calibri"/>
-                <w:color w:val="000000"/>
-                <w:sz w:val="22"/>
-                <w:szCs w:val="22"/>
-              </w:rPr>
-              <w:t xml:space="preserve">p projects, because all the group members can exchange information, ideas, report progress and mistakes. That's why </w:t>
-            </w:r>
-            <w:proofErr w:type="gramStart"/>
-            <w:r>
-              <w:rPr>
-                <w:rFonts w:ascii="Arial (Body)" w:eastAsia="Times New Roman" w:hAnsi="Arial (Body)" w:cs="Calibri"/>
-                <w:color w:val="000000"/>
-                <w:sz w:val="22"/>
-                <w:szCs w:val="22"/>
-              </w:rPr>
-              <w:t>it's</w:t>
-            </w:r>
-            <w:proofErr w:type="gramEnd"/>
-            <w:r>
-              <w:rPr>
-                <w:rFonts w:ascii="Arial (Body)" w:eastAsia="Times New Roman" w:hAnsi="Arial (Body)" w:cs="Calibri"/>
-                <w:color w:val="000000"/>
-                <w:sz w:val="22"/>
-                <w:szCs w:val="22"/>
-              </w:rPr>
-              <w:t xml:space="preserve"> absence will lead to a negative impact on the progress.</w:t>
+              <w:t>p projects, because all the group members can exchange information, ideas, report progress and mistakes. That's why it's absence will lead to a negative impact on the progress.</w:t>
             </w:r>
           </w:p>
         </w:tc>
@@ -2114,27 +1911,7 @@
                 <w:sz w:val="22"/>
                 <w:szCs w:val="22"/>
               </w:rPr>
-              <w:t xml:space="preserve">This </w:t>
-            </w:r>
-            <w:proofErr w:type="gramStart"/>
-            <w:r>
-              <w:rPr>
-                <w:rFonts w:ascii="Arial (Body)" w:eastAsia="Times New Roman" w:hAnsi="Arial (Body)" w:cs="Calibri"/>
-                <w:color w:val="000000"/>
-                <w:sz w:val="22"/>
-                <w:szCs w:val="22"/>
-              </w:rPr>
-              <w:t>can be easily avoided</w:t>
-            </w:r>
-            <w:proofErr w:type="gramEnd"/>
-            <w:r>
-              <w:rPr>
-                <w:rFonts w:ascii="Arial (Body)" w:eastAsia="Times New Roman" w:hAnsi="Arial (Body)" w:cs="Calibri"/>
-                <w:color w:val="000000"/>
-                <w:sz w:val="22"/>
-                <w:szCs w:val="22"/>
-              </w:rPr>
-              <w:t xml:space="preserve"> by always staying in touch and communicating every problem we encounter, be it personal or professional.</w:t>
+              <w:t>This can be easily avoided by always staying in touch and communicating every problem we encounter, be it personal or professional.</w:t>
             </w:r>
           </w:p>
         </w:tc>
@@ -2267,37 +2044,7 @@
                 <w:sz w:val="22"/>
                 <w:szCs w:val="22"/>
               </w:rPr>
-              <w:t xml:space="preserve">When team members </w:t>
-            </w:r>
-            <w:proofErr w:type="gramStart"/>
-            <w:r>
-              <w:rPr>
-                <w:rFonts w:ascii="Arial (Body)" w:eastAsia="Times New Roman" w:hAnsi="Arial (Body)" w:cs="Calibri"/>
-                <w:color w:val="000000"/>
-                <w:sz w:val="22"/>
-                <w:szCs w:val="22"/>
-              </w:rPr>
-              <w:t>have no motivation</w:t>
-            </w:r>
-            <w:proofErr w:type="gramEnd"/>
-            <w:r>
-              <w:rPr>
-                <w:rFonts w:ascii="Arial (Body)" w:eastAsia="Times New Roman" w:hAnsi="Arial (Body)" w:cs="Calibri"/>
-                <w:color w:val="000000"/>
-                <w:sz w:val="22"/>
-                <w:szCs w:val="22"/>
-              </w:rPr>
-              <w:t xml:space="preserve">, they will do the bare minimum. A team member with no motivation is content to let the others take the bulk of the work and becomes easily distracted by non-work </w:t>
-            </w:r>
-            <w:r>
-              <w:rPr>
-                <w:rFonts w:ascii="Arial (Body)" w:eastAsia="Times New Roman" w:hAnsi="Arial (Body)" w:cs="Calibri"/>
-                <w:color w:val="000000"/>
-                <w:sz w:val="22"/>
-                <w:szCs w:val="22"/>
-              </w:rPr>
-              <w:lastRenderedPageBreak/>
-              <w:t>activities, such as talking on the phone or surfing the internet.</w:t>
+              <w:t>When team members have no motivation, they will do the bare minimum. A team member with no motivation is content to let the others take the bulk of the work and becomes easily distracted by non-work activities, such as talking on the phone or surfing the internet.</w:t>
             </w:r>
           </w:p>
         </w:tc>
@@ -2326,38 +2073,7 @@
                 <w:sz w:val="22"/>
                 <w:szCs w:val="22"/>
               </w:rPr>
-              <w:lastRenderedPageBreak/>
-              <w:t xml:space="preserve">Meeting each other in real life and discussing problems is the best way to keep the members motivated. </w:t>
-            </w:r>
-            <w:proofErr w:type="gramStart"/>
-            <w:r>
-              <w:rPr>
-                <w:rFonts w:ascii="Arial (Body)" w:eastAsia="Times New Roman" w:hAnsi="Arial (Body)" w:cs="Calibri"/>
-                <w:color w:val="000000"/>
-                <w:sz w:val="22"/>
-                <w:szCs w:val="22"/>
-              </w:rPr>
-              <w:t>Also</w:t>
-            </w:r>
-            <w:proofErr w:type="gramEnd"/>
-            <w:r>
-              <w:rPr>
-                <w:rFonts w:ascii="Arial (Body)" w:eastAsia="Times New Roman" w:hAnsi="Arial (Body)" w:cs="Calibri"/>
-                <w:color w:val="000000"/>
-                <w:sz w:val="22"/>
-                <w:szCs w:val="22"/>
-              </w:rPr>
-              <w:t xml:space="preserve">, when someone does something extra, with a big impact for the project, they should be recognized for it. This gives </w:t>
-            </w:r>
-            <w:r>
-              <w:rPr>
-                <w:rFonts w:ascii="Arial (Body)" w:eastAsia="Times New Roman" w:hAnsi="Arial (Body)" w:cs="Calibri"/>
-                <w:color w:val="000000"/>
-                <w:sz w:val="22"/>
-                <w:szCs w:val="22"/>
-              </w:rPr>
-              <w:lastRenderedPageBreak/>
-              <w:t>the feeling of usefulness, which will make the person strive for more and work harder.</w:t>
+              <w:t>Meeting each other in real life and discussing problems is the best way to keep the members motivated. Also, when someone does something extra, with a big impact for the project, they should be recognized for it. This gives the feeling of usefulness, which will make the person strive for more and work harder.</w:t>
             </w:r>
           </w:p>
         </w:tc>
@@ -2396,7 +2112,6 @@
                 <w:sz w:val="22"/>
                 <w:szCs w:val="22"/>
               </w:rPr>
-              <w:lastRenderedPageBreak/>
               <w:t>Executive support disregarding project meetings</w:t>
             </w:r>
           </w:p>
@@ -2483,47 +2198,7 @@
                 <w:sz w:val="22"/>
                 <w:szCs w:val="22"/>
               </w:rPr>
-              <w:t xml:space="preserve">Without any assessment or feedback on the project from the teachers, we </w:t>
-            </w:r>
-            <w:proofErr w:type="gramStart"/>
-            <w:r>
-              <w:rPr>
-                <w:rFonts w:ascii="Arial (Body)" w:eastAsia="Times New Roman" w:hAnsi="Arial (Body)" w:cs="Calibri"/>
-                <w:color w:val="000000"/>
-                <w:sz w:val="22"/>
-                <w:szCs w:val="22"/>
-              </w:rPr>
-              <w:t>won't</w:t>
-            </w:r>
-            <w:proofErr w:type="gramEnd"/>
-            <w:r>
-              <w:rPr>
-                <w:rFonts w:ascii="Arial (Body)" w:eastAsia="Times New Roman" w:hAnsi="Arial (Body)" w:cs="Calibri"/>
-                <w:color w:val="000000"/>
-                <w:sz w:val="22"/>
-                <w:szCs w:val="22"/>
-              </w:rPr>
-              <w:t xml:space="preserve"> know if we are on the right track regardless of our efforts. We might fail to provide a good solution simply because we </w:t>
-            </w:r>
-            <w:proofErr w:type="gramStart"/>
-            <w:r>
-              <w:rPr>
-                <w:rFonts w:ascii="Arial (Body)" w:eastAsia="Times New Roman" w:hAnsi="Arial (Body)" w:cs="Calibri"/>
-                <w:color w:val="000000"/>
-                <w:sz w:val="22"/>
-                <w:szCs w:val="22"/>
-              </w:rPr>
-              <w:t>weren't</w:t>
-            </w:r>
-            <w:proofErr w:type="gramEnd"/>
-            <w:r>
-              <w:rPr>
-                <w:rFonts w:ascii="Arial (Body)" w:eastAsia="Times New Roman" w:hAnsi="Arial (Body)" w:cs="Calibri"/>
-                <w:color w:val="000000"/>
-                <w:sz w:val="22"/>
-                <w:szCs w:val="22"/>
-              </w:rPr>
-              <w:t xml:space="preserve"> conducted in the right direction.</w:t>
+              <w:t>Without any assessment or feedback on the project from the teachers, we won't know if we are on the right track regardless of our efforts. We might fail to provide a good solution simply because we weren't conducted in the right direction.</w:t>
             </w:r>
           </w:p>
         </w:tc>
@@ -2608,6 +2283,7 @@
                 <w:sz w:val="22"/>
                 <w:szCs w:val="22"/>
               </w:rPr>
+              <w:lastRenderedPageBreak/>
               <w:t>Much space for interpretation</w:t>
             </w:r>
           </w:p>
@@ -2692,27 +2368,7 @@
                 <w:sz w:val="22"/>
                 <w:szCs w:val="22"/>
               </w:rPr>
-              <w:t xml:space="preserve">Since we have little information on the subject, we have room for interpretations and we might get lost in the process and not follow the main path. Since we are </w:t>
-            </w:r>
-            <w:proofErr w:type="gramStart"/>
-            <w:r>
-              <w:rPr>
-                <w:rFonts w:ascii="Arial (Body)" w:eastAsia="Times New Roman" w:hAnsi="Arial (Body)" w:cs="Calibri"/>
-                <w:color w:val="000000"/>
-                <w:sz w:val="22"/>
-                <w:szCs w:val="22"/>
-              </w:rPr>
-              <w:t>really creative</w:t>
-            </w:r>
-            <w:proofErr w:type="gramEnd"/>
-            <w:r>
-              <w:rPr>
-                <w:rFonts w:ascii="Arial (Body)" w:eastAsia="Times New Roman" w:hAnsi="Arial (Body)" w:cs="Calibri"/>
-                <w:color w:val="000000"/>
-                <w:sz w:val="22"/>
-                <w:szCs w:val="22"/>
-              </w:rPr>
-              <w:t xml:space="preserve"> we want to implement many features we consider interesting and in the end it might not be the solution we were asked to provide.</w:t>
+              <w:t>Since we have little information on the subject, we have room for interpretations and we might get lost in the process and not follow the main path. Since we are really creative we want to implement many features we consider interesting and in the end it might not be the solution we were asked to provide.</w:t>
             </w:r>
           </w:p>
         </w:tc>
@@ -2765,6 +2421,16 @@
     </w:p>
     <w:p>
       <w:pPr>
+        <w:pStyle w:val="ListBullet"/>
+        <w:numPr>
+          <w:ilvl w:val="0"/>
+          <w:numId w:val="0"/>
+        </w:numPr>
+        <w:spacing w:after="0"/>
+      </w:pPr>
+    </w:p>
+    <w:p>
+      <w:pPr>
         <w:pStyle w:val="Heading1"/>
       </w:pPr>
       <w:r>
@@ -2827,19 +2493,10 @@
         <w:rPr>
           <w:b/>
         </w:rPr>
-        <w:lastRenderedPageBreak/>
         <w:t>Discord</w:t>
       </w:r>
       <w:r>
-        <w:t xml:space="preserve"> – When we want to implement things together and properly discuss about the project, we use discord, because as </w:t>
-      </w:r>
-      <w:proofErr w:type="gramStart"/>
-      <w:r>
-        <w:t>it’s</w:t>
-      </w:r>
-      <w:proofErr w:type="gramEnd"/>
-      <w:r>
-        <w:t xml:space="preserve"> the easiest way to share your screen, send materials and ask for feedback.</w:t>
+        <w:t xml:space="preserve"> – When we want to implement things together and properly discuss about the project, we use discord, because as it’s the easiest way to share your screen, send materials and ask for feedback.</w:t>
       </w:r>
     </w:p>
     <w:p>
@@ -2854,6 +2511,359 @@
           <w:b/>
         </w:rPr>
       </w:pPr>
+    </w:p>
+    <w:p>
+      <w:pPr>
+        <w:pStyle w:val="Heading1"/>
+      </w:pPr>
+      <w:r>
+        <w:t>User STORIES</w:t>
+      </w:r>
+    </w:p>
+    <w:p>
+      <w:pPr>
+        <w:pStyle w:val="ListBullet"/>
+        <w:numPr>
+          <w:ilvl w:val="0"/>
+          <w:numId w:val="0"/>
+        </w:numPr>
+        <w:spacing w:after="0"/>
+        <w:rPr>
+          <w:b/>
+          <w:i/>
+        </w:rPr>
+      </w:pPr>
+      <w:r>
+        <w:rPr>
+          <w:b/>
+          <w:i/>
+        </w:rPr>
+        <w:t>As a student, I want</w:t>
+      </w:r>
+      <w:r>
+        <w:rPr>
+          <w:b/>
+          <w:i/>
+        </w:rPr>
+        <w:t xml:space="preserve"> to</w:t>
+      </w:r>
+      <w:r>
+        <w:rPr>
+          <w:b/>
+          <w:i/>
+        </w:rPr>
+        <w:t xml:space="preserve"> be able to:</w:t>
+      </w:r>
+    </w:p>
+    <w:p>
+      <w:pPr>
+        <w:pStyle w:val="ListBullet"/>
+        <w:numPr>
+          <w:ilvl w:val="0"/>
+          <w:numId w:val="8"/>
+        </w:numPr>
+        <w:spacing w:after="0"/>
+      </w:pPr>
+      <w:r>
+        <w:t>See the rules and the boundaries of the place I’ll live in;</w:t>
+      </w:r>
+    </w:p>
+    <w:p>
+      <w:pPr>
+        <w:pStyle w:val="ListBullet"/>
+        <w:numPr>
+          <w:ilvl w:val="0"/>
+          <w:numId w:val="8"/>
+        </w:numPr>
+        <w:spacing w:after="0"/>
+      </w:pPr>
+      <w:r>
+        <w:t>Contact my fellow housemates in case anything happens;</w:t>
+      </w:r>
+    </w:p>
+    <w:p>
+      <w:pPr>
+        <w:pStyle w:val="ListBullet"/>
+        <w:numPr>
+          <w:ilvl w:val="0"/>
+          <w:numId w:val="8"/>
+        </w:numPr>
+        <w:spacing w:after="0"/>
+      </w:pPr>
+      <w:r>
+        <w:t>Contact the supervisor of the house in case something breaks or there’s a problem;</w:t>
+      </w:r>
+    </w:p>
+    <w:p>
+      <w:pPr>
+        <w:pStyle w:val="ListBullet"/>
+        <w:numPr>
+          <w:ilvl w:val="0"/>
+          <w:numId w:val="8"/>
+        </w:numPr>
+        <w:spacing w:after="0"/>
+      </w:pPr>
+      <w:r>
+        <w:t>Find out more</w:t>
+      </w:r>
+      <w:r>
+        <w:t xml:space="preserve"> about the behavior of my housemates;</w:t>
+      </w:r>
+    </w:p>
+    <w:p>
+      <w:pPr>
+        <w:pStyle w:val="ListBullet"/>
+        <w:numPr>
+          <w:ilvl w:val="0"/>
+          <w:numId w:val="8"/>
+        </w:numPr>
+        <w:spacing w:after="0"/>
+      </w:pPr>
+      <w:r>
+        <w:lastRenderedPageBreak/>
+        <w:t>Assign tasks to everyone in order to keep the house clean;</w:t>
+      </w:r>
+    </w:p>
+    <w:p>
+      <w:pPr>
+        <w:pStyle w:val="ListBullet"/>
+        <w:numPr>
+          <w:ilvl w:val="0"/>
+          <w:numId w:val="8"/>
+        </w:numPr>
+        <w:spacing w:after="0"/>
+      </w:pPr>
+      <w:r>
+        <w:t>Get to know my housemates better and spend some quality time together;</w:t>
+      </w:r>
+    </w:p>
+    <w:p>
+      <w:pPr>
+        <w:pStyle w:val="ListBullet"/>
+        <w:numPr>
+          <w:ilvl w:val="0"/>
+          <w:numId w:val="8"/>
+        </w:numPr>
+        <w:spacing w:after="0"/>
+      </w:pPr>
+      <w:r>
+        <w:t>Split money equally between us when we buy things for general use;</w:t>
+      </w:r>
+    </w:p>
+    <w:p>
+      <w:pPr>
+        <w:pStyle w:val="ListBullet"/>
+        <w:numPr>
+          <w:ilvl w:val="0"/>
+          <w:numId w:val="8"/>
+        </w:numPr>
+        <w:spacing w:after="0"/>
+      </w:pPr>
+      <w:r>
+        <w:t xml:space="preserve">Propose </w:t>
+      </w:r>
+      <w:r>
+        <w:t>group activities;</w:t>
+      </w:r>
+    </w:p>
+    <w:p>
+      <w:pPr>
+        <w:pStyle w:val="ListBullet"/>
+        <w:numPr>
+          <w:ilvl w:val="0"/>
+          <w:numId w:val="8"/>
+        </w:numPr>
+        <w:spacing w:after="0"/>
+      </w:pPr>
+      <w:r>
+        <w:t xml:space="preserve">Report someone if </w:t>
+      </w:r>
+      <w:r>
+        <w:t>they are not doing their tasks properly;</w:t>
+      </w:r>
+    </w:p>
+    <w:p>
+      <w:pPr>
+        <w:pStyle w:val="ListBullet"/>
+        <w:numPr>
+          <w:ilvl w:val="0"/>
+          <w:numId w:val="8"/>
+        </w:numPr>
+        <w:spacing w:after="0"/>
+      </w:pPr>
+      <w:r>
+        <w:t>Report to the agency any problem that may appear;</w:t>
+      </w:r>
+    </w:p>
+    <w:p>
+      <w:pPr>
+        <w:pStyle w:val="ListBullet"/>
+        <w:numPr>
+          <w:ilvl w:val="0"/>
+          <w:numId w:val="8"/>
+        </w:numPr>
+        <w:spacing w:after="0"/>
+      </w:pPr>
+      <w:r>
+        <w:t>Get notified when a new announcement or proposal have been made.</w:t>
+      </w:r>
+    </w:p>
+    <w:p>
+      <w:pPr>
+        <w:pStyle w:val="ListBullet"/>
+        <w:numPr>
+          <w:ilvl w:val="0"/>
+          <w:numId w:val="0"/>
+        </w:numPr>
+        <w:spacing w:after="0"/>
+        <w:ind w:left="340" w:hanging="340"/>
+      </w:pPr>
+    </w:p>
+    <w:p>
+      <w:pPr>
+        <w:pStyle w:val="ListBullet"/>
+        <w:numPr>
+          <w:ilvl w:val="0"/>
+          <w:numId w:val="0"/>
+        </w:numPr>
+        <w:spacing w:after="0"/>
+        <w:ind w:left="340" w:hanging="340"/>
+      </w:pPr>
+    </w:p>
+    <w:p>
+      <w:pPr>
+        <w:pStyle w:val="ListBullet"/>
+        <w:numPr>
+          <w:ilvl w:val="0"/>
+          <w:numId w:val="0"/>
+        </w:numPr>
+        <w:spacing w:after="0"/>
+        <w:rPr>
+          <w:b/>
+          <w:i/>
+        </w:rPr>
+      </w:pPr>
+      <w:r>
+        <w:rPr>
+          <w:b/>
+          <w:i/>
+        </w:rPr>
+        <w:t>As a supervisor</w:t>
+      </w:r>
+      <w:r>
+        <w:rPr>
+          <w:b/>
+          <w:i/>
+        </w:rPr>
+        <w:t>, I want</w:t>
+      </w:r>
+      <w:r>
+        <w:rPr>
+          <w:b/>
+          <w:i/>
+        </w:rPr>
+        <w:t xml:space="preserve"> to</w:t>
+      </w:r>
+      <w:r>
+        <w:rPr>
+          <w:b/>
+          <w:i/>
+        </w:rPr>
+        <w:t xml:space="preserve"> be able to:</w:t>
+      </w:r>
+    </w:p>
+    <w:p>
+      <w:pPr>
+        <w:pStyle w:val="ListBullet"/>
+        <w:numPr>
+          <w:ilvl w:val="0"/>
+          <w:numId w:val="8"/>
+        </w:numPr>
+        <w:spacing w:after="0"/>
+      </w:pPr>
+      <w:r>
+        <w:t>Set rules for the tenants;</w:t>
+      </w:r>
+    </w:p>
+    <w:p>
+      <w:pPr>
+        <w:pStyle w:val="ListBullet"/>
+        <w:numPr>
+          <w:ilvl w:val="0"/>
+          <w:numId w:val="8"/>
+        </w:numPr>
+        <w:spacing w:after="0"/>
+      </w:pPr>
+      <w:r>
+        <w:t>Contact the tenants in case I need to address them directly;</w:t>
+      </w:r>
+    </w:p>
+    <w:p>
+      <w:pPr>
+        <w:pStyle w:val="ListBullet"/>
+        <w:numPr>
+          <w:ilvl w:val="0"/>
+          <w:numId w:val="8"/>
+        </w:numPr>
+        <w:spacing w:after="0"/>
+      </w:pPr>
+      <w:r>
+        <w:t>Assign tasks for every tenant so they would be distributed equally;</w:t>
+      </w:r>
+    </w:p>
+    <w:p>
+      <w:pPr>
+        <w:pStyle w:val="ListBullet"/>
+        <w:numPr>
+          <w:ilvl w:val="0"/>
+          <w:numId w:val="8"/>
+        </w:numPr>
+        <w:spacing w:after="0"/>
+      </w:pPr>
+      <w:r>
+        <w:t>Get reports from the tenants in order to manage any internal issue;</w:t>
+      </w:r>
+    </w:p>
+    <w:p>
+      <w:pPr>
+        <w:pStyle w:val="ListBullet"/>
+        <w:numPr>
+          <w:ilvl w:val="0"/>
+          <w:numId w:val="8"/>
+        </w:numPr>
+        <w:spacing w:after="0"/>
+      </w:pPr>
+      <w:r>
+        <w:t>Send warnings to the tenants who are not doing their tasks properly or are stepping out of line</w:t>
+      </w:r>
+    </w:p>
+    <w:p>
+      <w:pPr>
+        <w:pStyle w:val="ListBullet"/>
+        <w:numPr>
+          <w:ilvl w:val="0"/>
+          <w:numId w:val="8"/>
+        </w:numPr>
+        <w:spacing w:after="0"/>
+      </w:pPr>
+      <w:r>
+        <w:t>See how many warnings a student has, in order to discuss with them about their behavior;</w:t>
+      </w:r>
+    </w:p>
+    <w:p>
+      <w:pPr>
+        <w:pStyle w:val="ListBullet"/>
+        <w:numPr>
+          <w:ilvl w:val="0"/>
+          <w:numId w:val="8"/>
+        </w:numPr>
+        <w:spacing w:after="0"/>
+      </w:pPr>
+      <w:r>
+        <w:t>Make announcements about important events that are involving the house or its residents.</w:t>
+      </w:r>
+      <w:bookmarkStart w:id="1" w:name="_GoBack"/>
+      <w:bookmarkEnd w:id="1"/>
     </w:p>
     <w:sectPr>
       <w:headerReference w:type="default" r:id="rId11"/>
@@ -3123,13 +3133,13 @@
             </wp:anchor>
           </w:drawing>
         </mc:Choice>
-        <mc:Fallback>
+        <mc:Fallback xmlns:cx2="http://schemas.microsoft.com/office/drawing/2015/10/21/chartex" xmlns:cx3="http://schemas.microsoft.com/office/drawing/2016/5/9/chartex" xmlns:cx4="http://schemas.microsoft.com/office/drawing/2016/5/10/chartex" xmlns:cx5="http://schemas.microsoft.com/office/drawing/2016/5/11/chartex" xmlns:cx6="http://schemas.microsoft.com/office/drawing/2016/5/12/chartex" xmlns:cx7="http://schemas.microsoft.com/office/drawing/2016/5/13/chartex" xmlns:cx8="http://schemas.microsoft.com/office/drawing/2016/5/14/chartex" xmlns:aink="http://schemas.microsoft.com/office/drawing/2016/ink" xmlns:am3d="http://schemas.microsoft.com/office/drawing/2017/model3d" xmlns:oel="http://schemas.microsoft.com/office/2019/extlst" xmlns:w16cex="http://schemas.microsoft.com/office/word/2018/wordml/cex" xmlns:w16cid="http://schemas.microsoft.com/office/word/2016/wordml/cid" xmlns:w16="http://schemas.microsoft.com/office/word/2018/wordml" xmlns:w16sdtdh="http://schemas.microsoft.com/office/word/2020/wordml/sdtdatahash">
           <w:pict>
             <v:shapetype w14:anchorId="2E0A7080" id="_x0000_t202" coordsize="21600,21600" o:spt="202" path="m,l,21600r21600,l21600,xe">
               <v:stroke joinstyle="miter"/>
               <v:path gradientshapeok="t" o:connecttype="rect"/>
             </v:shapetype>
-            <v:shape id="Text Box 2" o:spid="_x0000_s1026" type="#_x0000_t202" style="position:absolute;margin-left:0;margin-top:0;width:11in;height:90pt;z-index:-251620352;visibility:visible;mso-wrap-style:square;mso-width-percent:0;mso-height-percent:0;mso-wrap-distance-left:9pt;mso-wrap-distance-top:3.6pt;mso-wrap-distance-right:9pt;mso-wrap-distance-bottom:3.6pt;mso-position-horizontal:center;mso-position-horizontal-relative:page;mso-position-vertical:top;mso-position-vertical-relative:page;mso-width-percent:0;mso-height-percent:0;mso-width-relative:margin;mso-height-relative:margin;v-text-anchor:middle" o:gfxdata="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" fillcolor="#f0cda1 [3204]" stroked="f">
+            <v:shape id="Text Box 2" o:spid="_x0000_s1026" type="#_x0000_t202" alt="&quot;&quot;" style="position:absolute;margin-left:0;margin-top:0;width:11in;height:90pt;z-index:-251620352;visibility:visible;mso-wrap-style:square;mso-width-percent:0;mso-height-percent:0;mso-wrap-distance-left:9pt;mso-wrap-distance-top:3.6pt;mso-wrap-distance-right:9pt;mso-wrap-distance-bottom:3.6pt;mso-position-horizontal:center;mso-position-horizontal-relative:page;mso-position-vertical:top;mso-position-vertical-relative:page;mso-width-percent:0;mso-height-percent:0;mso-width-relative:margin;mso-height-relative:margin;v-text-anchor:middle" o:gfxdata="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" fillcolor="#f0cda1 [3204]" stroked="f">
               <v:fill opacity="32896f"/>
               <v:textbox inset="20mm,8mm">
                 <w:txbxContent>
@@ -3333,11 +3343,10 @@
   <w:abstractNum w:abstractNumId="1" w15:restartNumberingAfterBreak="0">
     <w:nsid w:val="FFFFFF89"/>
     <w:multiLevelType w:val="singleLevel"/>
-    <w:tmpl w:val="D1ECD34C"/>
+    <w:tmpl w:val="E1040A50"/>
     <w:lvl w:ilvl="0">
       <w:start w:val="1"/>
       <w:numFmt w:val="bullet"/>
-      <w:pStyle w:val="ListBullet"/>
       <w:lvlText w:val=""/>
       <w:lvlJc w:val="left"/>
       <w:pPr>
@@ -3955,119 +3964,6 @@
     </w:lvl>
   </w:abstractNum>
   <w:abstractNum w:abstractNumId="8" w15:restartNumberingAfterBreak="0">
-    <w:nsid w:val="730C567F"/>
-    <w:multiLevelType w:val="hybridMultilevel"/>
-    <w:tmpl w:val="027224FA"/>
-    <w:lvl w:ilvl="0" w:tplc="04090005">
-      <w:start w:val="1"/>
-      <w:numFmt w:val="bullet"/>
-      <w:lvlText w:val=""/>
-      <w:lvlJc w:val="left"/>
-      <w:pPr>
-        <w:ind w:left="1420" w:hanging="360"/>
-      </w:pPr>
-      <w:rPr>
-        <w:rFonts w:ascii="Wingdings" w:hAnsi="Wingdings" w:hint="default"/>
-      </w:rPr>
-    </w:lvl>
-    <w:lvl w:ilvl="1" w:tplc="04090003" w:tentative="1">
-      <w:start w:val="1"/>
-      <w:numFmt w:val="bullet"/>
-      <w:lvlText w:val="o"/>
-      <w:lvlJc w:val="left"/>
-      <w:pPr>
-        <w:ind w:left="2140" w:hanging="360"/>
-      </w:pPr>
-      <w:rPr>
-        <w:rFonts w:ascii="Courier New" w:hAnsi="Courier New" w:cs="Courier New" w:hint="default"/>
-      </w:rPr>
-    </w:lvl>
-    <w:lvl w:ilvl="2" w:tplc="04090005" w:tentative="1">
-      <w:start w:val="1"/>
-      <w:numFmt w:val="bullet"/>
-      <w:lvlText w:val=""/>
-      <w:lvlJc w:val="left"/>
-      <w:pPr>
-        <w:ind w:left="2860" w:hanging="360"/>
-      </w:pPr>
-      <w:rPr>
-        <w:rFonts w:ascii="Wingdings" w:hAnsi="Wingdings" w:hint="default"/>
-      </w:rPr>
-    </w:lvl>
-    <w:lvl w:ilvl="3" w:tplc="04090001" w:tentative="1">
-      <w:start w:val="1"/>
-      <w:numFmt w:val="bullet"/>
-      <w:lvlText w:val=""/>
-      <w:lvlJc w:val="left"/>
-      <w:pPr>
-        <w:ind w:left="3580" w:hanging="360"/>
-      </w:pPr>
-      <w:rPr>
-        <w:rFonts w:ascii="Symbol" w:hAnsi="Symbol" w:hint="default"/>
-      </w:rPr>
-    </w:lvl>
-    <w:lvl w:ilvl="4" w:tplc="04090003" w:tentative="1">
-      <w:start w:val="1"/>
-      <w:numFmt w:val="bullet"/>
-      <w:lvlText w:val="o"/>
-      <w:lvlJc w:val="left"/>
-      <w:pPr>
-        <w:ind w:left="4300" w:hanging="360"/>
-      </w:pPr>
-      <w:rPr>
-        <w:rFonts w:ascii="Courier New" w:hAnsi="Courier New" w:cs="Courier New" w:hint="default"/>
-      </w:rPr>
-    </w:lvl>
-    <w:lvl w:ilvl="5" w:tplc="04090005" w:tentative="1">
-      <w:start w:val="1"/>
-      <w:numFmt w:val="bullet"/>
-      <w:lvlText w:val=""/>
-      <w:lvlJc w:val="left"/>
-      <w:pPr>
-        <w:ind w:left="5020" w:hanging="360"/>
-      </w:pPr>
-      <w:rPr>
-        <w:rFonts w:ascii="Wingdings" w:hAnsi="Wingdings" w:hint="default"/>
-      </w:rPr>
-    </w:lvl>
-    <w:lvl w:ilvl="6" w:tplc="04090001" w:tentative="1">
-      <w:start w:val="1"/>
-      <w:numFmt w:val="bullet"/>
-      <w:lvlText w:val=""/>
-      <w:lvlJc w:val="left"/>
-      <w:pPr>
-        <w:ind w:left="5740" w:hanging="360"/>
-      </w:pPr>
-      <w:rPr>
-        <w:rFonts w:ascii="Symbol" w:hAnsi="Symbol" w:hint="default"/>
-      </w:rPr>
-    </w:lvl>
-    <w:lvl w:ilvl="7" w:tplc="04090003" w:tentative="1">
-      <w:start w:val="1"/>
-      <w:numFmt w:val="bullet"/>
-      <w:lvlText w:val="o"/>
-      <w:lvlJc w:val="left"/>
-      <w:pPr>
-        <w:ind w:left="6460" w:hanging="360"/>
-      </w:pPr>
-      <w:rPr>
-        <w:rFonts w:ascii="Courier New" w:hAnsi="Courier New" w:cs="Courier New" w:hint="default"/>
-      </w:rPr>
-    </w:lvl>
-    <w:lvl w:ilvl="8" w:tplc="04090005" w:tentative="1">
-      <w:start w:val="1"/>
-      <w:numFmt w:val="bullet"/>
-      <w:lvlText w:val=""/>
-      <w:lvlJc w:val="left"/>
-      <w:pPr>
-        <w:ind w:left="7180" w:hanging="360"/>
-      </w:pPr>
-      <w:rPr>
-        <w:rFonts w:ascii="Wingdings" w:hAnsi="Wingdings" w:hint="default"/>
-      </w:rPr>
-    </w:lvl>
-  </w:abstractNum>
-  <w:abstractNum w:abstractNumId="9" w15:restartNumberingAfterBreak="0">
     <w:nsid w:val="75173899"/>
     <w:multiLevelType w:val="hybridMultilevel"/>
     <w:tmpl w:val="72AA6A3C"/>
@@ -4180,7 +4076,7 @@
       </w:rPr>
     </w:lvl>
   </w:abstractNum>
-  <w:abstractNum w:abstractNumId="10" w15:restartNumberingAfterBreak="0">
+  <w:abstractNum w:abstractNumId="9" w15:restartNumberingAfterBreak="0">
     <w:nsid w:val="78E35F33"/>
     <w:multiLevelType w:val="hybridMultilevel"/>
     <w:tmpl w:val="7D3AAA76"/>
@@ -4315,16 +4211,13 @@
     <w:abstractNumId w:val="0"/>
   </w:num>
   <w:num w:numId="8">
-    <w:abstractNumId w:val="10"/>
+    <w:abstractNumId w:val="9"/>
   </w:num>
   <w:num w:numId="9">
-    <w:abstractNumId w:val="9"/>
+    <w:abstractNumId w:val="8"/>
   </w:num>
   <w:num w:numId="10">
     <w:abstractNumId w:val="1"/>
-  </w:num>
-  <w:num w:numId="11">
-    <w:abstractNumId w:val="8"/>
   </w:num>
   <w:numIdMacAtCleanup w:val="9"/>
 </w:numbering>
@@ -6219,10 +6112,10 @@
     <w:rsidRoot w:val="00002B11"/>
     <w:rsid w:val="00002B11"/>
     <w:rsid w:val="000B1F23"/>
+    <w:rsid w:val="000E3BD1"/>
     <w:rsid w:val="00176CC3"/>
     <w:rsid w:val="001A06E4"/>
     <w:rsid w:val="00577A70"/>
-    <w:rsid w:val="0093095F"/>
     <w:rsid w:val="009A0326"/>
     <w:rsid w:val="00A468C5"/>
     <w:rsid w:val="00A46C9E"/>
@@ -6914,6 +6807,23 @@
 </file>
 
 <file path=customXml/item1.xml><?xml version="1.0" encoding="utf-8"?>
+<p:properties xmlns:p="http://schemas.microsoft.com/office/2006/metadata/properties" xmlns:xsi="http://www.w3.org/2001/XMLSchema-instance" xmlns:pc="http://schemas.microsoft.com/office/infopath/2007/PartnerControls">
+  <documentManagement>
+    <MediaServiceKeyPoints xmlns="71af3243-3dd4-4a8d-8c0d-dd76da1f02a5" xsi:nil="true"/>
+  </documentManagement>
+</p:properties>
+</file>
+
+<file path=customXml/item2.xml><?xml version="1.0" encoding="utf-8"?>
+<?mso-contentType ?>
+<FormTemplates xmlns="http://schemas.microsoft.com/sharepoint/v3/contenttype/forms">
+  <Display>DocumentLibraryForm</Display>
+  <Edit>DocumentLibraryForm</Edit>
+  <New>DocumentLibraryForm</New>
+</FormTemplates>
+</file>
+
+<file path=customXml/item3.xml><?xml version="1.0" encoding="utf-8"?>
 <ct:contentTypeSchema xmlns:ct="http://schemas.microsoft.com/office/2006/metadata/contentType" xmlns:ma="http://schemas.microsoft.com/office/2006/metadata/properties/metaAttributes" ct:_="" ma:_="" ma:contentTypeName="Document" ma:contentTypeID="0x01010079F111ED35F8CC479449609E8A0923A6" ma:contentTypeVersion="11" ma:contentTypeDescription="Create a new document." ma:contentTypeScope="" ma:versionID="9677210f24a1be23c92c90fd886aa0aa">
   <xsd:schema xmlns:xsd="http://www.w3.org/2001/XMLSchema" xmlns:xs="http://www.w3.org/2001/XMLSchema" xmlns:p="http://schemas.microsoft.com/office/2006/metadata/properties" xmlns:ns2="71af3243-3dd4-4a8d-8c0d-dd76da1f02a5" xmlns:ns3="16c05727-aa75-4e4a-9b5f-8a80a1165891" targetNamespace="http://schemas.microsoft.com/office/2006/metadata/properties" ma:root="true" ma:fieldsID="60e05723c5c1908df1a1a4ebf11d344e" ns2:_="" ns3:_="">
     <xsd:import namespace="71af3243-3dd4-4a8d-8c0d-dd76da1f02a5"/>
@@ -7124,28 +7034,29 @@
 </ct:contentTypeSchema>
 </file>
 
-<file path=customXml/item2.xml><?xml version="1.0" encoding="utf-8"?>
-<p:properties xmlns:p="http://schemas.microsoft.com/office/2006/metadata/properties" xmlns:xsi="http://www.w3.org/2001/XMLSchema-instance" xmlns:pc="http://schemas.microsoft.com/office/infopath/2007/PartnerControls">
-  <documentManagement>
-    <MediaServiceKeyPoints xmlns="71af3243-3dd4-4a8d-8c0d-dd76da1f02a5" xsi:nil="true"/>
-  </documentManagement>
-</p:properties>
-</file>
-
-<file path=customXml/item3.xml><?xml version="1.0" encoding="utf-8"?>
-<?mso-contentType ?>
-<FormTemplates xmlns="http://schemas.microsoft.com/sharepoint/v3/contenttype/forms">
-  <Display>DocumentLibraryForm</Display>
-  <Edit>DocumentLibraryForm</Edit>
-  <New>DocumentLibraryForm</New>
-</FormTemplates>
-</file>
-
 <file path=customXml/item4.xml><?xml version="1.0" encoding="utf-8"?>
 <b:Sources xmlns:b="http://schemas.openxmlformats.org/officeDocument/2006/bibliography" xmlns="http://schemas.openxmlformats.org/officeDocument/2006/bibliography" SelectedStyle="\APASixthEditionOfficeOnline.xsl" StyleName="APA" Version="6"/>
 </file>
 
 <file path=customXml/itemProps1.xml><?xml version="1.0" encoding="utf-8"?>
+<ds:datastoreItem xmlns:ds="http://schemas.openxmlformats.org/officeDocument/2006/customXml" ds:itemID="{9BC05FCB-AF85-478F-9500-21308C89FBAD}">
+  <ds:schemaRefs>
+    <ds:schemaRef ds:uri="http://schemas.microsoft.com/office/2006/metadata/properties"/>
+    <ds:schemaRef ds:uri="http://schemas.microsoft.com/office/infopath/2007/PartnerControls"/>
+    <ds:schemaRef ds:uri="71af3243-3dd4-4a8d-8c0d-dd76da1f02a5"/>
+  </ds:schemaRefs>
+</ds:datastoreItem>
+</file>
+
+<file path=customXml/itemProps2.xml><?xml version="1.0" encoding="utf-8"?>
+<ds:datastoreItem xmlns:ds="http://schemas.openxmlformats.org/officeDocument/2006/customXml" ds:itemID="{80543BF8-D561-4553-B76A-95AA02A274ED}">
+  <ds:schemaRefs>
+    <ds:schemaRef ds:uri="http://schemas.microsoft.com/sharepoint/v3/contenttype/forms"/>
+  </ds:schemaRefs>
+</ds:datastoreItem>
+</file>
+
+<file path=customXml/itemProps3.xml><?xml version="1.0" encoding="utf-8"?>
 <ds:datastoreItem xmlns:ds="http://schemas.openxmlformats.org/officeDocument/2006/customXml" ds:itemID="{84E339F2-D1ED-4FBE-8C44-D373B8224734}">
   <ds:schemaRefs>
     <ds:schemaRef ds:uri="http://schemas.microsoft.com/office/2006/metadata/contentType"/>
@@ -7164,26 +7075,8 @@
 </ds:datastoreItem>
 </file>
 
-<file path=customXml/itemProps2.xml><?xml version="1.0" encoding="utf-8"?>
-<ds:datastoreItem xmlns:ds="http://schemas.openxmlformats.org/officeDocument/2006/customXml" ds:itemID="{9BC05FCB-AF85-478F-9500-21308C89FBAD}">
-  <ds:schemaRefs>
-    <ds:schemaRef ds:uri="http://schemas.microsoft.com/office/2006/metadata/properties"/>
-    <ds:schemaRef ds:uri="http://schemas.microsoft.com/office/infopath/2007/PartnerControls"/>
-    <ds:schemaRef ds:uri="71af3243-3dd4-4a8d-8c0d-dd76da1f02a5"/>
-  </ds:schemaRefs>
-</ds:datastoreItem>
-</file>
-
-<file path=customXml/itemProps3.xml><?xml version="1.0" encoding="utf-8"?>
-<ds:datastoreItem xmlns:ds="http://schemas.openxmlformats.org/officeDocument/2006/customXml" ds:itemID="{80543BF8-D561-4553-B76A-95AA02A274ED}">
-  <ds:schemaRefs>
-    <ds:schemaRef ds:uri="http://schemas.microsoft.com/sharepoint/v3/contenttype/forms"/>
-  </ds:schemaRefs>
-</ds:datastoreItem>
-</file>
-
 <file path=customXml/itemProps4.xml><?xml version="1.0" encoding="utf-8"?>
-<ds:datastoreItem xmlns:ds="http://schemas.openxmlformats.org/officeDocument/2006/customXml" ds:itemID="{EE371B9D-7B7F-4E1E-A49E-DC3728A39050}">
+<ds:datastoreItem xmlns:ds="http://schemas.openxmlformats.org/officeDocument/2006/customXml" ds:itemID="{CA4ECB86-E1DF-4F8E-9595-B94A79B7050B}">
   <ds:schemaRefs>
     <ds:schemaRef ds:uri="http://schemas.openxmlformats.org/officeDocument/2006/bibliography"/>
   </ds:schemaRefs>

</xml_diff>